<commit_message>
ørste forsøk på filer for nedlasting av Read only filer
</commit_message>
<xml_diff>
--- a/Source/Hvordan installere Admin og Medlemsdatabasen.docx
+++ b/Source/Hvordan installere Admin og Medlemsdatabasen.docx
@@ -112,6 +112,7 @@
     <w:p>
       <w:pPr>
         <w:pStyle w:val="Heading2"/>
+        <w:ind w:left="284" w:hanging="284"/>
       </w:pPr>
       <w:r>
         <w:t>Forberedelse for installasjon</w:t>
@@ -122,67 +123,13 @@
         <w:pStyle w:val="ListParagraph"/>
         <w:numPr>
           <w:ilvl w:val="0"/>
-          <w:numId w:val="36"/>
+          <w:numId w:val="35"/>
         </w:numPr>
-      </w:pPr>
-      <w:r>
-        <w:t>Logg inn på M314 Alta OneDrive</w:t>
-      </w:r>
-    </w:p>
-    <w:p>
-      <w:pPr>
-        <w:pStyle w:val="ListParagraph"/>
-        <w:numPr>
-          <w:ilvl w:val="0"/>
-          <w:numId w:val="36"/>
-        </w:numPr>
-      </w:pPr>
-      <w:r>
-        <w:t>Åpne filmappen "Databaser</w:t>
-      </w:r>
-      <w:r>
-        <w:t xml:space="preserve"> og datafiler\Installasjoner</w:t>
-      </w:r>
-      <w:r>
-        <w:t>".</w:t>
-      </w:r>
-    </w:p>
-    <w:p>
-      <w:pPr>
-        <w:pStyle w:val="ListParagraph"/>
-        <w:numPr>
-          <w:ilvl w:val="0"/>
-          <w:numId w:val="36"/>
-        </w:numPr>
-      </w:pPr>
-      <w:r>
-        <w:t>Velg filen "M314</w:t>
-      </w:r>
-      <w:r>
-        <w:t>Admin</w:t>
-      </w:r>
-      <w:r>
-        <w:t>Setup.exe"</w:t>
-      </w:r>
-    </w:p>
-    <w:p>
-      <w:pPr>
-        <w:pStyle w:val="ListParagraph"/>
-        <w:numPr>
-          <w:ilvl w:val="0"/>
-          <w:numId w:val="36"/>
-        </w:numPr>
-      </w:pPr>
-      <w:r>
-        <w:t>Velg menyen "Last ned"</w:t>
-      </w:r>
-    </w:p>
-    <w:p>
-      <w:pPr>
+        <w:ind w:left="360"/>
         <w:jc w:val="left"/>
       </w:pPr>
       <w:r>
-        <w:t xml:space="preserve">Hvis du ikke har Microsoft Access installert på maskinen, må du laste ned og installere en "Runtime"-/"Kjøretids"-versjon av Microsoft Access. Den er gratis. Følg instruksjonene på </w:t>
+        <w:t xml:space="preserve">Sjekk at du har MS Access installert. Hvis du ikke har Microsoft Access installert på maskinen, må du laste ned og installere en "Runtime"-/"Kjøretids"-versjon av Microsoft Access. Den er gratis. Følg instruksjonene på </w:t>
       </w:r>
       <w:hyperlink r:id="rId5" w:history="1">
         <w:r>
@@ -206,11 +153,33 @@
         <w:pStyle w:val="ListParagraph"/>
         <w:numPr>
           <w:ilvl w:val="0"/>
-          <w:numId w:val="35"/>
+          <w:numId w:val="36"/>
         </w:numPr>
-      </w:pPr>
-      <w:r>
-        <w:t>I filmappen "Nedlastinger", finn igjen den nedlastete filen (over)</w:t>
+        <w:ind w:left="284" w:hanging="284"/>
+      </w:pPr>
+      <w:r>
+        <w:t xml:space="preserve">Dobbeltklikk </w:t>
+      </w:r>
+      <w:hyperlink r:id="rId6" w:history="1">
+        <w:r>
+          <w:rPr>
+            <w:rStyle w:val="Hyperlink"/>
+          </w:rPr>
+          <w:t>https://onedrive.live.com/download?cid=38E6F1503F629A15&amp;resid=38E6F1503F629A15%219492&amp;authkey=ACBMq1RP3gzVa2o</w:t>
+        </w:r>
+      </w:hyperlink>
+    </w:p>
+    <w:p>
+      <w:pPr>
+        <w:pStyle w:val="ListParagraph"/>
+        <w:numPr>
+          <w:ilvl w:val="0"/>
+          <w:numId w:val="36"/>
+        </w:numPr>
+        <w:ind w:left="284" w:hanging="284"/>
+      </w:pPr>
+      <w:r>
+        <w:t>Nedlastingen begynner. Se nede i venstre hjørne, der står et filnavn som begynner med M314. Når nedlastingen er ferdig, dobbeltklikk filnavnet nederst i venstre hjørne.</w:t>
       </w:r>
     </w:p>
     <w:p>
@@ -220,9 +189,10 @@
           <w:ilvl w:val="0"/>
           <w:numId w:val="35"/>
         </w:numPr>
-      </w:pPr>
-      <w:r>
-        <w:t>Dobbeltklikk filen. Databaseinstallasjonen begynner.</w:t>
+        <w:ind w:left="284" w:hanging="284"/>
+      </w:pPr>
+      <w:r>
+        <w:t>Databaseinstallasjonen begynner.</w:t>
       </w:r>
     </w:p>
     <w:p>
@@ -232,9 +202,15 @@
           <w:ilvl w:val="0"/>
           <w:numId w:val="35"/>
         </w:numPr>
-      </w:pPr>
-      <w:r>
-        <w:t>Trykk på knappen/teksten der de røde pilene peker om noen av de følgende skjemaene kommer til syne:</w:t>
+        <w:ind w:left="284" w:hanging="284"/>
+      </w:pPr>
+      <w:r>
+        <w:t>Trykk p</w:t>
+      </w:r>
+      <w:bookmarkStart w:id="0" w:name="_GoBack"/>
+      <w:bookmarkEnd w:id="0"/>
+      <w:r>
+        <w:t>å knappen/teksten der de røde pilene peker om noen av de følgende skjemaene kommer til syne:</w:t>
       </w:r>
     </w:p>
     <w:p>
@@ -264,7 +240,7 @@
                     <pic:cNvPicPr/>
                   </pic:nvPicPr>
                   <pic:blipFill>
-                    <a:blip r:embed="rId6"/>
+                    <a:blip r:embed="rId7"/>
                     <a:stretch>
                       <a:fillRect/>
                     </a:stretch>
@@ -304,7 +280,7 @@
                     <pic:cNvPicPr/>
                   </pic:nvPicPr>
                   <pic:blipFill>
-                    <a:blip r:embed="rId7"/>
+                    <a:blip r:embed="rId8"/>
                     <a:stretch>
                       <a:fillRect/>
                     </a:stretch>
@@ -350,7 +326,7 @@
                     <pic:cNvPicPr/>
                   </pic:nvPicPr>
                   <pic:blipFill>
-                    <a:blip r:embed="rId8"/>
+                    <a:blip r:embed="rId9"/>
                     <a:stretch>
                       <a:fillRect/>
                     </a:stretch>
@@ -390,7 +366,7 @@
                     <pic:cNvPicPr/>
                   </pic:nvPicPr>
                   <pic:blipFill>
-                    <a:blip r:embed="rId9"/>
+                    <a:blip r:embed="rId10"/>
                     <a:stretch>
                       <a:fillRect/>
                     </a:stretch>
@@ -435,7 +411,7 @@
                     <pic:cNvPicPr/>
                   </pic:nvPicPr>
                   <pic:blipFill>
-                    <a:blip r:embed="rId10"/>
+                    <a:blip r:embed="rId11"/>
                     <a:stretch>
                       <a:fillRect/>
                     </a:stretch>
@@ -460,8 +436,6 @@
       <w:pPr>
         <w:ind w:left="360"/>
       </w:pPr>
-      <w:bookmarkStart w:id="0" w:name="_GoBack"/>
-      <w:bookmarkEnd w:id="0"/>
     </w:p>
     <w:p>
       <w:pPr>
@@ -486,18 +460,42 @@
     </w:p>
     <w:p>
       <w:r>
+        <w:rPr>
+          <w:color w:val="FF0000"/>
+        </w:rPr>
         <w:t xml:space="preserve">Databasen startes alltid ved å trykke tasten med </w:t>
       </w:r>
       <w:r>
+        <w:rPr>
+          <w:color w:val="FF0000"/>
+        </w:rPr>
         <w:t>7</w:t>
       </w:r>
       <w:r>
-        <w:t>-tallet mens Windowstasten holdes nede. Dette er den eneste måten å få kontakt med serveren på nettet.</w:t>
+        <w:rPr>
+          <w:color w:val="FF0000"/>
+        </w:rPr>
+        <w:t xml:space="preserve">-tallet mens Windowstasten holdes nede. </w:t>
+      </w:r>
+      <w:r>
+        <w:t>Dette er den eneste måten å få kontakt med serveren på nettet.</w:t>
       </w:r>
     </w:p>
     <w:p>
       <w:r>
-        <w:t>NB! Du behøver ikke lenger laste databasen tilbake til OneDrive.</w:t>
+        <w:rPr>
+          <w:b/>
+        </w:rPr>
+        <w:t>NB</w:t>
+      </w:r>
+      <w:r>
+        <w:t>! Du behøver ikke lenger laste databasen tilbake til OneDrive</w:t>
+      </w:r>
+      <w:r>
+        <w:t xml:space="preserve"> når du er ferdig</w:t>
+      </w:r>
+      <w:r>
+        <w:t>.</w:t>
       </w:r>
     </w:p>
     <w:p/>

</xml_diff>

<commit_message>
Endringer av lenker til ftp:
</commit_message>
<xml_diff>
--- a/Source/Hvordan installere Admin og Medlemsdatabasen.docx
+++ b/Source/Hvordan installere Admin og Medlemsdatabasen.docx
@@ -156,9 +156,24 @@
           <w:numId w:val="36"/>
         </w:numPr>
         <w:ind w:left="284" w:hanging="284"/>
-      </w:pPr>
-      <w:r>
-        <w:t xml:space="preserve">Dobbeltklikk </w:t>
+        <w:jc w:val="left"/>
+      </w:pPr>
+      <w:r>
+        <w:t>Dobbeltklikk lenken under mens du holder &lt;</w:t>
+      </w:r>
+      <w:proofErr w:type="spellStart"/>
+      <w:r>
+        <w:t>Ctrl</w:t>
+      </w:r>
+      <w:proofErr w:type="spellEnd"/>
+      <w:r>
+        <w:t>&gt; tasten nede</w:t>
+      </w:r>
+      <w:r>
+        <w:t>:</w:t>
+      </w:r>
+      <w:r>
+        <w:t xml:space="preserve"> </w:t>
       </w:r>
       <w:hyperlink r:id="rId6" w:history="1">
         <w:r>
@@ -179,8 +194,36 @@
         <w:ind w:left="284" w:hanging="284"/>
       </w:pPr>
       <w:r>
-        <w:t>Nedlastingen begynner. Se nede i venstre hjørne, der står et filnavn som begynner med M314. Når nedlastingen er ferdig, dobbeltklikk filnavnet nederst i venstre hjørne.</w:t>
-      </w:r>
+        <w:t>Nedlastingen begynner. Se nede i venstre hjørne, der står et filnavn som begynner med M314</w:t>
+      </w:r>
+      <w:r>
+        <w:t>Admin</w:t>
+      </w:r>
+      <w:r>
+        <w:t xml:space="preserve">. </w:t>
+      </w:r>
+      <w:bookmarkStart w:id="0" w:name="_GoBack"/>
+      <w:r>
+        <w:t xml:space="preserve">Avhengig av de brannmurer du måtte ha, må du muligens endre hva du slipper igjennom, - filen som skal lastes ned er en .exe-fil som noen brannmurer ikke "liker". Følg med i nedre venstre hjørne. </w:t>
+      </w:r>
+      <w:r>
+        <w:t xml:space="preserve">Når </w:t>
+      </w:r>
+      <w:proofErr w:type="spellStart"/>
+      <w:r>
+        <w:t>nedlastingen</w:t>
+      </w:r>
+      <w:proofErr w:type="spellEnd"/>
+      <w:r>
+        <w:t xml:space="preserve"> er ferdig, dobbeltklikk</w:t>
+      </w:r>
+      <w:r>
+        <w:t xml:space="preserve"> dette </w:t>
+      </w:r>
+      <w:r>
+        <w:t>filnavnet.</w:t>
+      </w:r>
+      <w:bookmarkEnd w:id="0"/>
     </w:p>
     <w:p>
       <w:pPr>
@@ -205,12 +248,7 @@
         <w:ind w:left="284" w:hanging="284"/>
       </w:pPr>
       <w:r>
-        <w:t>Trykk p</w:t>
-      </w:r>
-      <w:bookmarkStart w:id="0" w:name="_GoBack"/>
-      <w:bookmarkEnd w:id="0"/>
-      <w:r>
-        <w:t>å knappen/teksten der de røde pilene peker om noen av de følgende skjemaene kommer til syne:</w:t>
+        <w:t>Trykk på knappen/teksten der de røde pilene peker om noen av de følgende skjemaene kommer til syne:</w:t>
       </w:r>
     </w:p>
     <w:p>
@@ -2921,6 +2959,18 @@
       <w:shd w:val="clear" w:color="auto" w:fill="E1DFDD"/>
     </w:rPr>
   </w:style>
+  <w:style w:type="character" w:styleId="FollowedHyperlink">
+    <w:name w:val="FollowedHyperlink"/>
+    <w:basedOn w:val="DefaultParagraphFont"/>
+    <w:uiPriority w:val="99"/>
+    <w:semiHidden/>
+    <w:unhideWhenUsed/>
+    <w:rsid w:val="001A4980"/>
+    <w:rPr>
+      <w:color w:val="954F72" w:themeColor="followedHyperlink"/>
+      <w:u w:val="single"/>
+    </w:rPr>
+  </w:style>
 </w:styles>
 </file>
 

</xml_diff>

<commit_message>
Fjerne "gamle" frm Requeries
</commit_message>
<xml_diff>
--- a/Source/Hvordan installere Admin og Medlemsdatabasen.docx
+++ b/Source/Hvordan installere Admin og Medlemsdatabasen.docx
@@ -129,7 +129,27 @@
         <w:jc w:val="left"/>
       </w:pPr>
       <w:r>
-        <w:t xml:space="preserve">Sjekk at du har MS Access installert. Hvis du ikke har Microsoft Access installert på maskinen, må du laste ned og installere en "Runtime"-/"Kjøretids"-versjon av Microsoft Access. Den er gratis. Følg instruksjonene på </w:t>
+        <w:t>Sjekk at du har MS Access installert</w:t>
+      </w:r>
+      <w:r>
+        <w:t>, og at det er 64-bit versjon</w:t>
+      </w:r>
+      <w:r>
+        <w:t xml:space="preserve">. </w:t>
+      </w:r>
+    </w:p>
+    <w:p>
+      <w:pPr>
+        <w:pStyle w:val="ListParagraph"/>
+        <w:numPr>
+          <w:ilvl w:val="0"/>
+          <w:numId w:val="35"/>
+        </w:numPr>
+        <w:ind w:left="360"/>
+        <w:jc w:val="left"/>
+      </w:pPr>
+      <w:r>
+        <w:t xml:space="preserve">Hvis du ikke har Microsoft Access installert på maskinen, må du laste ned og installere en "Runtime"-/"Kjøretids"-versjon av Microsoft Access. Den er gratis. Følg instruksjonene på </w:t>
       </w:r>
       <w:hyperlink r:id="rId5" w:history="1">
         <w:r>
@@ -159,7 +179,10 @@
         <w:jc w:val="left"/>
       </w:pPr>
       <w:r>
-        <w:t>Dobbeltklikk lenken under mens du holder &lt;</w:t>
+        <w:t>K</w:t>
+      </w:r>
+      <w:r>
+        <w:t>likk lenken under mens du holder &lt;</w:t>
       </w:r>
       <w:proofErr w:type="spellStart"/>
       <w:r>
@@ -167,22 +190,26 @@
       </w:r>
       <w:proofErr w:type="spellEnd"/>
       <w:r>
-        <w:t>&gt; tasten nede</w:t>
-      </w:r>
-      <w:r>
-        <w:t>:</w:t>
-      </w:r>
-      <w:r>
-        <w:t xml:space="preserve"> </w:t>
-      </w:r>
-      <w:hyperlink r:id="rId6" w:history="1">
-        <w:r>
-          <w:rPr>
-            <w:rStyle w:val="Hyperlink"/>
-          </w:rPr>
-          <w:t>https://onedrive.live.com/download?cid=38E6F1503F629A15&amp;resid=38E6F1503F629A15%219492&amp;authkey=ACBMq1RP3gzVa2o</w:t>
-        </w:r>
-      </w:hyperlink>
+        <w:t xml:space="preserve">&gt; tasten nede: </w:t>
+      </w:r>
+      <w:r>
+        <w:rPr>
+          <w:rStyle w:val="Hyperlink"/>
+        </w:rPr>
+        <w:t>http://m314alta.org/installs/M314</w:t>
+      </w:r>
+      <w:r>
+        <w:rPr>
+          <w:rStyle w:val="Hyperlink"/>
+        </w:rPr>
+        <w:t>Admin</w:t>
+      </w:r>
+      <w:r>
+        <w:rPr>
+          <w:rStyle w:val="Hyperlink"/>
+        </w:rPr>
+        <w:t>Setup.exe</w:t>
+      </w:r>
     </w:p>
     <w:p>
       <w:pPr>
@@ -194,7 +221,33 @@
         <w:ind w:left="284" w:hanging="284"/>
       </w:pPr>
       <w:r>
-        <w:t>Nedlastingen begynner. Se nede i venstre hjørne, der står et filnavn som begynner med M314</w:t>
+        <w:t xml:space="preserve">Nedlastingen begynner. </w:t>
+      </w:r>
+      <w:r>
+        <w:t xml:space="preserve"> Merk deg at det er en .exe-fil som skal lastes ned. Avhengig av hvilke sikkerhetsbarrierer datamaskinen din har, kan du oppleve at systemet varsler om det er "farlig" å laste ned fra "ukjent utgiver". I så tilfelle overse, og tillat videre </w:t>
+      </w:r>
+      <w:proofErr w:type="spellStart"/>
+      <w:r>
+        <w:t>nedlasting</w:t>
+      </w:r>
+      <w:proofErr w:type="spellEnd"/>
+      <w:r>
+        <w:t>!!</w:t>
+      </w:r>
+      <w:bookmarkStart w:id="0" w:name="_GoBack"/>
+      <w:bookmarkEnd w:id="0"/>
+    </w:p>
+    <w:p>
+      <w:pPr>
+        <w:pStyle w:val="ListParagraph"/>
+        <w:numPr>
+          <w:ilvl w:val="0"/>
+          <w:numId w:val="36"/>
+        </w:numPr>
+        <w:ind w:left="284" w:hanging="284"/>
+      </w:pPr>
+      <w:r>
+        <w:t>Se nede i venstre hjørne, der står et filnavn som begynner med M314</w:t>
       </w:r>
       <w:r>
         <w:t>Admin</w:t>
@@ -202,20 +255,17 @@
       <w:r>
         <w:t xml:space="preserve">. </w:t>
       </w:r>
-      <w:bookmarkStart w:id="0" w:name="_GoBack"/>
       <w:r>
         <w:t xml:space="preserve">Avhengig av de brannmurer du måtte ha, må du muligens endre hva du slipper igjennom, - filen som skal lastes ned er en .exe-fil som noen brannmurer ikke "liker". Følg med i nedre venstre hjørne. </w:t>
       </w:r>
       <w:r>
-        <w:t xml:space="preserve">Når </w:t>
-      </w:r>
-      <w:proofErr w:type="spellStart"/>
-      <w:r>
-        <w:t>nedlastingen</w:t>
-      </w:r>
-      <w:proofErr w:type="spellEnd"/>
-      <w:r>
-        <w:t xml:space="preserve"> er ferdig, dobbeltklikk</w:t>
+        <w:t>Når nedlast</w:t>
+      </w:r>
+      <w:r>
+        <w:t>n</w:t>
+      </w:r>
+      <w:r>
+        <w:t>ingen er ferdig, dobbeltklikk</w:t>
       </w:r>
       <w:r>
         <w:t xml:space="preserve"> dette </w:t>
@@ -223,7 +273,6 @@
       <w:r>
         <w:t>filnavnet.</w:t>
       </w:r>
-      <w:bookmarkEnd w:id="0"/>
     </w:p>
     <w:p>
       <w:pPr>
@@ -278,7 +327,7 @@
                     <pic:cNvPicPr/>
                   </pic:nvPicPr>
                   <pic:blipFill>
-                    <a:blip r:embed="rId7"/>
+                    <a:blip r:embed="rId6"/>
                     <a:stretch>
                       <a:fillRect/>
                     </a:stretch>
@@ -318,7 +367,7 @@
                     <pic:cNvPicPr/>
                   </pic:nvPicPr>
                   <pic:blipFill>
-                    <a:blip r:embed="rId8"/>
+                    <a:blip r:embed="rId7"/>
                     <a:stretch>
                       <a:fillRect/>
                     </a:stretch>
@@ -364,7 +413,7 @@
                     <pic:cNvPicPr/>
                   </pic:nvPicPr>
                   <pic:blipFill>
-                    <a:blip r:embed="rId9"/>
+                    <a:blip r:embed="rId8"/>
                     <a:stretch>
                       <a:fillRect/>
                     </a:stretch>
@@ -404,7 +453,7 @@
                     <pic:cNvPicPr/>
                   </pic:nvPicPr>
                   <pic:blipFill>
-                    <a:blip r:embed="rId10"/>
+                    <a:blip r:embed="rId9"/>
                     <a:stretch>
                       <a:fillRect/>
                     </a:stretch>
@@ -449,7 +498,7 @@
                     <pic:cNvPicPr/>
                   </pic:nvPicPr>
                   <pic:blipFill>
-                    <a:blip r:embed="rId11"/>
+                    <a:blip r:embed="rId10"/>
                     <a:stretch>
                       <a:fillRect/>
                     </a:stretch>

</xml_diff>

<commit_message>
Rettet Criteria i DCOUNT, samt laget en ny query i Admin
</commit_message>
<xml_diff>
--- a/Source/Hvordan installere Admin og Medlemsdatabasen.docx
+++ b/Source/Hvordan installere Admin og Medlemsdatabasen.docx
@@ -234,8 +234,6 @@
       <w:r>
         <w:t>!!</w:t>
       </w:r>
-      <w:bookmarkStart w:id="0" w:name="_GoBack"/>
-      <w:bookmarkEnd w:id="0"/>
     </w:p>
     <w:p>
       <w:pPr>
@@ -546,6 +544,11 @@
       </w:r>
     </w:p>
     <w:p>
+      <w:pPr>
+        <w:rPr>
+          <w:b/>
+        </w:rPr>
+      </w:pPr>
       <w:r>
         <w:rPr>
           <w:color w:val="FF0000"/>
@@ -567,6 +570,12 @@
       <w:r>
         <w:t>Dette er den eneste måten å få kontakt med serveren på nettet.</w:t>
       </w:r>
+      <w:r>
+        <w:rPr>
+          <w:b/>
+        </w:rPr>
+        <w:t xml:space="preserve"> </w:t>
+      </w:r>
     </w:p>
     <w:p>
       <w:r>
@@ -576,14 +585,144 @@
         <w:t>NB</w:t>
       </w:r>
       <w:r>
-        <w:t>! Du behøver ikke lenger laste databasen tilbake til OneDrive</w:t>
-      </w:r>
-      <w:r>
-        <w:t xml:space="preserve"> når du er ferdig</w:t>
-      </w:r>
-      <w:r>
-        <w:t>.</w:t>
-      </w:r>
+        <w:t>! Du behøver ikke lenger laste databasen tilbake til OneDrive når du er ferdig.</w:t>
+      </w:r>
+    </w:p>
+    <w:p/>
+    <w:p>
+      <w:pPr>
+        <w:pStyle w:val="Heading2"/>
+      </w:pPr>
+      <w:r>
+        <w:t>Ny versjoner av database front-end</w:t>
+      </w:r>
+    </w:p>
+    <w:p>
+      <w:r>
+        <w:t>Når det er funnet feil som er blitt korrigert, vil det foreligge en ny front-end. Når du starter databasens front-end og en ny versjon foreligger, vil du se følgende:</w:t>
+      </w:r>
+    </w:p>
+    <w:p>
+      <w:r>
+        <w:rPr>
+          <w:noProof/>
+        </w:rPr>
+        <w:drawing>
+          <wp:inline distT="0" distB="0" distL="0" distR="0" wp14:anchorId="07B77BF9" wp14:editId="42695E29">
+            <wp:extent cx="2401613" cy="1275715"/>
+            <wp:effectExtent l="0" t="0" r="0" b="635"/>
+            <wp:docPr id="2" name="Picture 2"/>
+            <wp:cNvGraphicFramePr>
+              <a:graphicFrameLocks xmlns:a="http://schemas.openxmlformats.org/drawingml/2006/main" noChangeAspect="1"/>
+            </wp:cNvGraphicFramePr>
+            <a:graphic xmlns:a="http://schemas.openxmlformats.org/drawingml/2006/main">
+              <a:graphicData uri="http://schemas.openxmlformats.org/drawingml/2006/picture">
+                <pic:pic xmlns:pic="http://schemas.openxmlformats.org/drawingml/2006/picture">
+                  <pic:nvPicPr>
+                    <pic:cNvPr id="1" name=""/>
+                    <pic:cNvPicPr/>
+                  </pic:nvPicPr>
+                  <pic:blipFill>
+                    <a:blip r:embed="rId11"/>
+                    <a:stretch>
+                      <a:fillRect/>
+                    </a:stretch>
+                  </pic:blipFill>
+                  <pic:spPr>
+                    <a:xfrm>
+                      <a:off x="0" y="0"/>
+                      <a:ext cx="2424676" cy="1287966"/>
+                    </a:xfrm>
+                    <a:prstGeom prst="rect">
+                      <a:avLst/>
+                    </a:prstGeom>
+                  </pic:spPr>
+                </pic:pic>
+              </a:graphicData>
+            </a:graphic>
+          </wp:inline>
+        </w:drawing>
+      </w:r>
+    </w:p>
+    <w:p>
+      <w:r>
+        <w:t xml:space="preserve">Da skal du </w:t>
+      </w:r>
+      <w:r>
+        <w:rPr>
+          <w:u w:val="single"/>
+        </w:rPr>
+        <w:t>bare</w:t>
+      </w:r>
+      <w:r>
+        <w:t xml:space="preserve"> trykke "Avslutt"-knappen.  Etter litt tid, mens den nye versjonen overføres og installeres, vil følgende dukke opp:</w:t>
+      </w:r>
+    </w:p>
+    <w:p>
+      <w:r>
+        <w:rPr>
+          <w:noProof/>
+        </w:rPr>
+        <w:lastRenderedPageBreak/>
+        <w:drawing>
+          <wp:inline distT="0" distB="0" distL="0" distR="0" wp14:anchorId="16EF843C" wp14:editId="33163F88">
+            <wp:extent cx="1371600" cy="884445"/>
+            <wp:effectExtent l="0" t="0" r="0" b="0"/>
+            <wp:docPr id="7" name="Picture 7"/>
+            <wp:cNvGraphicFramePr>
+              <a:graphicFrameLocks xmlns:a="http://schemas.openxmlformats.org/drawingml/2006/main" noChangeAspect="1"/>
+            </wp:cNvGraphicFramePr>
+            <a:graphic xmlns:a="http://schemas.openxmlformats.org/drawingml/2006/main">
+              <a:graphicData uri="http://schemas.openxmlformats.org/drawingml/2006/picture">
+                <pic:pic xmlns:pic="http://schemas.openxmlformats.org/drawingml/2006/picture">
+                  <pic:nvPicPr>
+                    <pic:cNvPr id="1" name=""/>
+                    <pic:cNvPicPr/>
+                  </pic:nvPicPr>
+                  <pic:blipFill>
+                    <a:blip r:embed="rId12"/>
+                    <a:stretch>
+                      <a:fillRect/>
+                    </a:stretch>
+                  </pic:blipFill>
+                  <pic:spPr>
+                    <a:xfrm>
+                      <a:off x="0" y="0"/>
+                      <a:ext cx="1392587" cy="897978"/>
+                    </a:xfrm>
+                    <a:prstGeom prst="rect">
+                      <a:avLst/>
+                    </a:prstGeom>
+                  </pic:spPr>
+                </pic:pic>
+              </a:graphicData>
+            </a:graphic>
+          </wp:inline>
+        </w:drawing>
+      </w:r>
+    </w:p>
+    <w:p>
+      <w:r>
+        <w:t>Trykk på "OK"-knappen og deretter på "</w:t>
+      </w:r>
+      <w:proofErr w:type="spellStart"/>
+      <w:r>
+        <w:t>Retry</w:t>
+      </w:r>
+      <w:proofErr w:type="spellEnd"/>
+      <w:r>
+        <w:t xml:space="preserve">"-knappen i forrige bilde. Da skal den nyeste versjonen av front-end databasen med nytt </w:t>
+      </w:r>
+      <w:proofErr w:type="spellStart"/>
+      <w:r>
+        <w:t>release</w:t>
+      </w:r>
+      <w:proofErr w:type="spellEnd"/>
+      <w:r>
+        <w:t xml:space="preserve"> nummer (Se database tittelen øverst på skjermen) være installert og klar for bruk.</w:t>
+      </w:r>
+      <w:bookmarkStart w:id="0" w:name="_GoBack"/>
+      <w:bookmarkEnd w:id="0"/>
     </w:p>
     <w:p/>
     <w:p>

</xml_diff>